<commit_message>
Update thu thap yeu cau(2)
</commit_message>
<xml_diff>
--- a/ThuThapYeuCau.docx
+++ b/ThuThapYeuCau.docx
@@ -5331,23 +5331,7 @@
           <w:sz w:val="28"/>
           <w:szCs w:val="28"/>
         </w:rPr>
-        <w:t xml:space="preserve">+ </w:t>
-      </w:r>
-      <w:r>
-        <w:rPr>
-          <w:rFonts w:ascii="Arial" w:hAnsi="Arial" w:cs="Arial"/>
-          <w:sz w:val="28"/>
-          <w:szCs w:val="28"/>
-        </w:rPr>
-        <w:t>Khách hàng</w:t>
-      </w:r>
-      <w:r>
-        <w:rPr>
-          <w:rFonts w:ascii="Arial" w:hAnsi="Arial" w:cs="Arial"/>
-          <w:sz w:val="28"/>
-          <w:szCs w:val="28"/>
-        </w:rPr>
-        <w:t>:</w:t>
+        <w:t>+ Khách hàng:</w:t>
       </w:r>
     </w:p>
     <w:p>
@@ -5370,15 +5354,7 @@
           <w:sz w:val="28"/>
           <w:szCs w:val="28"/>
         </w:rPr>
-        <w:t>Đ</w:t>
-      </w:r>
-      <w:r>
-        <w:rPr>
-          <w:rFonts w:ascii="Arial" w:hAnsi="Arial" w:cs="Arial"/>
-          <w:sz w:val="28"/>
-          <w:szCs w:val="28"/>
-        </w:rPr>
-        <w:t>ược thực hiện các chức năng như người dùng</w:t>
+        <w:t>Được thực hiện các chức năng như người dùng</w:t>
       </w:r>
     </w:p>
     <w:p>
@@ -5443,23 +5419,7 @@
           <w:sz w:val="28"/>
           <w:szCs w:val="28"/>
         </w:rPr>
-        <w:t xml:space="preserve">+ </w:t>
-      </w:r>
-      <w:r>
-        <w:rPr>
-          <w:rFonts w:ascii="Arial" w:hAnsi="Arial" w:cs="Arial"/>
-          <w:sz w:val="28"/>
-          <w:szCs w:val="28"/>
-        </w:rPr>
-        <w:t>Đối tác</w:t>
-      </w:r>
-      <w:r>
-        <w:rPr>
-          <w:rFonts w:ascii="Arial" w:hAnsi="Arial" w:cs="Arial"/>
-          <w:sz w:val="28"/>
-          <w:szCs w:val="28"/>
-        </w:rPr>
-        <w:t>:</w:t>
+        <w:t>+ Đối tác:</w:t>
       </w:r>
     </w:p>
     <w:p>
@@ -5555,23 +5515,7 @@
           <w:sz w:val="28"/>
           <w:szCs w:val="28"/>
         </w:rPr>
-        <w:t xml:space="preserve">+ </w:t>
-      </w:r>
-      <w:r>
-        <w:rPr>
-          <w:rFonts w:ascii="Arial" w:hAnsi="Arial" w:cs="Arial"/>
-          <w:sz w:val="28"/>
-          <w:szCs w:val="28"/>
-        </w:rPr>
-        <w:t>Nhân viên kiểm tra xe</w:t>
-      </w:r>
-      <w:r>
-        <w:rPr>
-          <w:rFonts w:ascii="Arial" w:hAnsi="Arial" w:cs="Arial"/>
-          <w:sz w:val="28"/>
-          <w:szCs w:val="28"/>
-        </w:rPr>
-        <w:t>:</w:t>
+        <w:t>+ Nhân viên kiểm tra xe:</w:t>
       </w:r>
     </w:p>
     <w:p>
@@ -5808,23 +5752,7 @@
           <w:sz w:val="28"/>
           <w:szCs w:val="28"/>
         </w:rPr>
-        <w:t xml:space="preserve">+ Nhân viên </w:t>
-      </w:r>
-      <w:r>
-        <w:rPr>
-          <w:rFonts w:ascii="Arial" w:hAnsi="Arial" w:cs="Arial"/>
-          <w:sz w:val="28"/>
-          <w:szCs w:val="28"/>
-        </w:rPr>
-        <w:t>quản lý</w:t>
-      </w:r>
-      <w:r>
-        <w:rPr>
-          <w:rFonts w:ascii="Arial" w:hAnsi="Arial" w:cs="Arial"/>
-          <w:sz w:val="28"/>
-          <w:szCs w:val="28"/>
-        </w:rPr>
-        <w:t>:</w:t>
+        <w:t>+ Nhân viên quản lý:</w:t>
       </w:r>
     </w:p>
     <w:p>
@@ -5847,15 +5775,7 @@
           <w:sz w:val="28"/>
           <w:szCs w:val="28"/>
         </w:rPr>
-        <w:t xml:space="preserve">Quản lý </w:t>
-      </w:r>
-      <w:r>
-        <w:rPr>
-          <w:rFonts w:ascii="Arial" w:hAnsi="Arial" w:cs="Arial"/>
-          <w:sz w:val="28"/>
-          <w:szCs w:val="28"/>
-        </w:rPr>
-        <w:t>các thông tin chung: thông tin xe, thông tin khách hàng, thông tin đối tác, thông tin nhân viên.</w:t>
+        <w:t>Quản lý các thông tin chung: thông tin xe, thông tin khách hàng, thông tin đối tác, thông tin nhân viên.</w:t>
       </w:r>
     </w:p>
     <w:p>
@@ -5924,31 +5844,15 @@
           <w:sz w:val="28"/>
           <w:szCs w:val="28"/>
         </w:rPr>
-        <w:t>Modul "Thống kê khách hàng theo doanh thu"</w:t>
-      </w:r>
-      <w:r>
-        <w:rPr>
-          <w:rFonts w:ascii="Arial" w:hAnsi="Arial" w:cs="Arial"/>
-          <w:sz w:val="28"/>
-          <w:szCs w:val="28"/>
-        </w:rPr>
-        <w:t xml:space="preserve">: </w:t>
-      </w:r>
-      <w:r>
-        <w:rPr>
-          <w:rFonts w:ascii="Arial" w:hAnsi="Arial" w:cs="Arial"/>
-          <w:sz w:val="28"/>
-          <w:szCs w:val="28"/>
-        </w:rPr>
-        <w:t xml:space="preserve">Nhân viên quản lý đăng nhập vào hệ thống -&gt; </w:t>
-      </w:r>
-      <w:r>
-        <w:rPr>
-          <w:rFonts w:ascii="Arial" w:hAnsi="Arial" w:cs="Arial"/>
-          <w:sz w:val="28"/>
-          <w:szCs w:val="28"/>
-        </w:rPr>
-        <w:t>hệ thống hiện giao diện chọn thông tin thống kê -&gt; chọn</w:t>
+        <w:t xml:space="preserve">Modul "Thống kê khách hàng theo doanh thu": </w:t>
+      </w:r>
+      <w:r>
+        <w:rPr>
+          <w:rFonts w:ascii="Arial" w:hAnsi="Arial" w:cs="Arial"/>
+          <w:sz w:val="28"/>
+          <w:szCs w:val="28"/>
+        </w:rPr>
+        <w:t>Nhân viên quản lý đăng nhập vào hệ thống -&gt; hệ thống hiện giao diện chọn thông tin thống kê -&gt; chọn thống kê khách hàng theo doanh thu -&gt;</w:t>
       </w:r>
       <w:r>
         <w:rPr>
@@ -5964,38 +5868,6 @@
           <w:sz w:val="28"/>
           <w:szCs w:val="28"/>
         </w:rPr>
-        <w:t xml:space="preserve">thống kê </w:t>
-      </w:r>
-      <w:r>
-        <w:rPr>
-          <w:rFonts w:ascii="Arial" w:hAnsi="Arial" w:cs="Arial"/>
-          <w:sz w:val="28"/>
-          <w:szCs w:val="28"/>
-        </w:rPr>
-        <w:t>khách hàng theo doanh thu</w:t>
-      </w:r>
-      <w:r>
-        <w:rPr>
-          <w:rFonts w:ascii="Arial" w:hAnsi="Arial" w:cs="Arial"/>
-          <w:sz w:val="28"/>
-          <w:szCs w:val="28"/>
-        </w:rPr>
-        <w:t xml:space="preserve"> -&gt;</w:t>
-      </w:r>
-      <w:r>
-        <w:rPr>
-          <w:rFonts w:ascii="Arial" w:hAnsi="Arial" w:cs="Arial"/>
-          <w:sz w:val="28"/>
-          <w:szCs w:val="28"/>
-        </w:rPr>
-        <w:t xml:space="preserve"> </w:t>
-      </w:r>
-      <w:r>
-        <w:rPr>
-          <w:rFonts w:ascii="Arial" w:hAnsi="Arial" w:cs="Arial"/>
-          <w:sz w:val="28"/>
-          <w:szCs w:val="28"/>
-        </w:rPr>
         <w:t xml:space="preserve">Hệ thống hiện giao diện thống kê khách hàng theo doanh thu -&gt; </w:t>
       </w:r>
       <w:r>
@@ -6004,219 +5876,35 @@
           <w:sz w:val="28"/>
           <w:szCs w:val="28"/>
         </w:rPr>
-        <w:t>Nhân viên quản lý chọn chức năng “Chọn thời gian thống kê -&gt; G</w:t>
-      </w:r>
-      <w:r>
-        <w:rPr>
-          <w:rFonts w:ascii="Arial" w:hAnsi="Arial" w:cs="Arial"/>
-          <w:sz w:val="28"/>
-          <w:szCs w:val="28"/>
-        </w:rPr>
-        <w:t>iao diện chọn thời gian thống kê (ngày bắt đầu - kết</w:t>
-      </w:r>
-      <w:r>
-        <w:rPr>
-          <w:rFonts w:ascii="Arial" w:hAnsi="Arial" w:cs="Arial"/>
-          <w:sz w:val="28"/>
-          <w:szCs w:val="28"/>
-        </w:rPr>
-        <w:t xml:space="preserve"> </w:t>
-      </w:r>
-      <w:r>
-        <w:rPr>
-          <w:rFonts w:ascii="Arial" w:hAnsi="Arial" w:cs="Arial"/>
-          <w:sz w:val="28"/>
-          <w:szCs w:val="28"/>
-        </w:rPr>
-        <w:t>thúc) hiện ra</w:t>
-      </w:r>
-      <w:r>
-        <w:rPr>
-          <w:rFonts w:ascii="Arial" w:hAnsi="Arial" w:cs="Arial"/>
-          <w:sz w:val="28"/>
-          <w:szCs w:val="28"/>
-        </w:rPr>
-        <w:t xml:space="preserve"> -&gt; Nhân viên quản lý chọn thời gian thống kê, xong bấm “Thống kê” -&gt; </w:t>
-      </w:r>
-      <w:r>
-        <w:rPr>
-          <w:rFonts w:ascii="Arial" w:hAnsi="Arial" w:cs="Arial"/>
-          <w:sz w:val="28"/>
-          <w:szCs w:val="28"/>
-        </w:rPr>
-        <w:t xml:space="preserve">kết quả hiện ra gồm danh sách các </w:t>
-      </w:r>
-      <w:r>
-        <w:rPr>
-          <w:rFonts w:ascii="Arial" w:hAnsi="Arial" w:cs="Arial"/>
-          <w:sz w:val="28"/>
-          <w:szCs w:val="28"/>
-        </w:rPr>
-        <w:t>khách hàng</w:t>
-      </w:r>
-      <w:r>
-        <w:rPr>
-          <w:rFonts w:ascii="Arial" w:hAnsi="Arial" w:cs="Arial"/>
-          <w:sz w:val="28"/>
-          <w:szCs w:val="28"/>
-        </w:rPr>
-        <w:t xml:space="preserve"> chi</w:t>
-      </w:r>
-      <w:r>
-        <w:rPr>
-          <w:rFonts w:ascii="Arial" w:hAnsi="Arial" w:cs="Arial"/>
-          <w:sz w:val="28"/>
-          <w:szCs w:val="28"/>
-        </w:rPr>
-        <w:t xml:space="preserve"> </w:t>
-      </w:r>
-      <w:r>
-        <w:rPr>
-          <w:rFonts w:ascii="Arial" w:hAnsi="Arial" w:cs="Arial"/>
-          <w:sz w:val="28"/>
-          <w:szCs w:val="28"/>
-        </w:rPr>
-        <w:t>tiết: mã, tên, địa chỉ, điện thoại, tổng lượt thuê, tổng ngày thuê, tổng doanh thu. Sắp xếp theo</w:t>
-      </w:r>
-      <w:r>
-        <w:rPr>
-          <w:rFonts w:ascii="Arial" w:hAnsi="Arial" w:cs="Arial"/>
-          <w:sz w:val="28"/>
-          <w:szCs w:val="28"/>
-        </w:rPr>
-        <w:t xml:space="preserve"> </w:t>
-      </w:r>
-      <w:r>
-        <w:rPr>
-          <w:rFonts w:ascii="Arial" w:hAnsi="Arial" w:cs="Arial"/>
-          <w:sz w:val="28"/>
-          <w:szCs w:val="28"/>
-        </w:rPr>
-        <w:t>tổng doanh thu, xếp từ cao đến thấp</w:t>
-      </w:r>
-      <w:r>
-        <w:rPr>
-          <w:rFonts w:ascii="Arial" w:hAnsi="Arial" w:cs="Arial"/>
-          <w:sz w:val="28"/>
-          <w:szCs w:val="28"/>
-        </w:rPr>
-        <w:t xml:space="preserve"> -&gt; Nhân viên quản lý click vào chọn “chi tiết” trên dòng của một khách hàng -&gt; H</w:t>
-      </w:r>
-      <w:r>
-        <w:rPr>
-          <w:rFonts w:ascii="Arial" w:hAnsi="Arial" w:cs="Arial"/>
-          <w:sz w:val="28"/>
-          <w:szCs w:val="28"/>
-        </w:rPr>
-        <w:t>ệ thống hiện lên</w:t>
-      </w:r>
-      <w:r>
-        <w:rPr>
-          <w:rFonts w:ascii="Arial" w:hAnsi="Arial" w:cs="Arial"/>
-          <w:sz w:val="28"/>
-          <w:szCs w:val="28"/>
-        </w:rPr>
-        <w:t xml:space="preserve"> </w:t>
-      </w:r>
-      <w:r>
-        <w:rPr>
-          <w:rFonts w:ascii="Arial" w:hAnsi="Arial" w:cs="Arial"/>
-          <w:sz w:val="28"/>
-          <w:szCs w:val="28"/>
-        </w:rPr>
-        <w:t>danh sách chi tiết các hóa đơn thanh toán của KH đấy trong thời gian đã chọn, mỗi hóa đơn trên</w:t>
-      </w:r>
-      <w:r>
-        <w:rPr>
-          <w:rFonts w:ascii="Arial" w:hAnsi="Arial" w:cs="Arial"/>
-          <w:sz w:val="28"/>
-          <w:szCs w:val="28"/>
-        </w:rPr>
-        <w:t xml:space="preserve"> </w:t>
-      </w:r>
-      <w:r>
-        <w:rPr>
-          <w:rFonts w:ascii="Arial" w:hAnsi="Arial" w:cs="Arial"/>
-          <w:sz w:val="28"/>
-          <w:szCs w:val="28"/>
-        </w:rPr>
-        <w:t xml:space="preserve">1 dòng: id, tên </w:t>
-      </w:r>
-      <w:r>
-        <w:rPr>
-          <w:rFonts w:ascii="Arial" w:hAnsi="Arial" w:cs="Arial"/>
-          <w:sz w:val="28"/>
-          <w:szCs w:val="28"/>
-        </w:rPr>
-        <w:t>khách hàng</w:t>
-      </w:r>
-      <w:r>
-        <w:rPr>
-          <w:rFonts w:ascii="Arial" w:hAnsi="Arial" w:cs="Arial"/>
-          <w:sz w:val="28"/>
-          <w:szCs w:val="28"/>
-        </w:rPr>
-        <w:t>, ngày thuê, ngày trả, số lượng xe, số tiền thuê xe, số tiền phạt, tổng tiền</w:t>
-      </w:r>
-      <w:r>
-        <w:rPr>
-          <w:rFonts w:ascii="Arial" w:hAnsi="Arial" w:cs="Arial"/>
-          <w:sz w:val="28"/>
-          <w:szCs w:val="28"/>
-        </w:rPr>
-        <w:t>, x</w:t>
-      </w:r>
-      <w:r>
-        <w:rPr>
-          <w:rFonts w:ascii="Arial" w:hAnsi="Arial" w:cs="Arial"/>
-          <w:sz w:val="28"/>
-          <w:szCs w:val="28"/>
-        </w:rPr>
-        <w:t>ếp theo thứ tự thời gian thanh toán hóa đơn</w:t>
-      </w:r>
-      <w:r>
-        <w:rPr>
-          <w:rFonts w:ascii="Arial" w:hAnsi="Arial" w:cs="Arial"/>
-          <w:sz w:val="28"/>
-          <w:szCs w:val="28"/>
-        </w:rPr>
-        <w:t>.</w:t>
-      </w:r>
-    </w:p>
-    <w:p>
-      <w:pPr>
-        <w:jc w:val="both"/>
-        <w:rPr>
-          <w:rFonts w:ascii="Arial" w:hAnsi="Arial" w:cs="Arial"/>
-          <w:sz w:val="28"/>
-          <w:szCs w:val="28"/>
-        </w:rPr>
-      </w:pPr>
-    </w:p>
-    <w:p>
-      <w:pPr>
-        <w:jc w:val="both"/>
-        <w:rPr>
-          <w:rFonts w:ascii="Arial" w:hAnsi="Arial" w:cs="Arial"/>
-          <w:sz w:val="28"/>
-          <w:szCs w:val="28"/>
-        </w:rPr>
-      </w:pPr>
-      <w:r>
-        <w:rPr>
-          <w:rFonts w:ascii="Arial" w:hAnsi="Arial" w:cs="Arial"/>
-          <w:sz w:val="28"/>
-          <w:szCs w:val="28"/>
-        </w:rPr>
-        <w:t xml:space="preserve">- </w:t>
-      </w:r>
-      <w:r>
-        <w:rPr>
-          <w:rFonts w:ascii="Arial" w:hAnsi="Arial" w:cs="Arial"/>
-          <w:sz w:val="28"/>
-          <w:szCs w:val="28"/>
-        </w:rPr>
-        <w:t>Thông tin các đối tượng cần xử lí, quản lí:</w:t>
+        <w:t>Nhân viên quản lý chọn chức năng “Chọn thời gian thống kê -&gt; Giao diện chọn thời gian thống kê (ngày bắt đầu - kết thúc) hiện ra -&gt; Nhân viên quản lý chọn thời gian thống kê, xong bấm “Thống kê” -&gt; kết quả hiện ra gồm danh sách các khách hàng chi tiết: mã, tên, địa chỉ, điện thoại, tổng lượt thuê, tổng ngày thuê, tổng doanh thu. Sắp xếp theo tổng doanh thu, xếp từ cao đến thấp -&gt; Nhân viên quản lý click vào chọn “chi tiết” trên dòng của một khách hàng -&gt; Hệ thống hiện lên danh sách chi tiết các hóa đơn thanh toán của KH đấy trong thời gian đã chọn, mỗi hóa đơn trên 1 dòng: id, tên khách hàng, ngày thuê, ngày trả, số lượng xe, số tiền thuê xe, số tiền phạt, tổng tiền, xếp theo thứ tự thời gian thanh toán hóa đơn.</w:t>
+      </w:r>
+    </w:p>
+    <w:p>
+      <w:pPr>
+        <w:jc w:val="both"/>
+        <w:rPr>
+          <w:rFonts w:ascii="Arial" w:hAnsi="Arial" w:cs="Arial"/>
+          <w:sz w:val="28"/>
+          <w:szCs w:val="28"/>
+        </w:rPr>
+      </w:pPr>
+    </w:p>
+    <w:p>
+      <w:pPr>
+        <w:jc w:val="both"/>
+        <w:rPr>
+          <w:rFonts w:ascii="Arial" w:hAnsi="Arial" w:cs="Arial"/>
+          <w:sz w:val="28"/>
+          <w:szCs w:val="28"/>
+        </w:rPr>
+      </w:pPr>
+      <w:r>
+        <w:rPr>
+          <w:rFonts w:ascii="Arial" w:hAnsi="Arial" w:cs="Arial"/>
+          <w:sz w:val="28"/>
+          <w:szCs w:val="28"/>
+        </w:rPr>
+        <w:t>- Thông tin các đối tượng cần xử lí, quản lí:</w:t>
       </w:r>
     </w:p>
     <w:p>
@@ -6799,31 +6487,7 @@
           <w:sz w:val="28"/>
           <w:szCs w:val="28"/>
         </w:rPr>
-        <w:t xml:space="preserve">+ Thời gian </w:t>
-      </w:r>
-      <w:r>
-        <w:rPr>
-          <w:rFonts w:ascii="Arial" w:hAnsi="Arial" w:cs="Arial"/>
-          <w:sz w:val="28"/>
-          <w:szCs w:val="28"/>
-        </w:rPr>
-        <w:t>kết thúc</w:t>
-      </w:r>
-      <w:r>
-        <w:rPr>
-          <w:rFonts w:ascii="Arial" w:hAnsi="Arial" w:cs="Arial"/>
-          <w:sz w:val="28"/>
-          <w:szCs w:val="28"/>
-        </w:rPr>
-        <w:t>:</w:t>
-      </w:r>
-      <w:r>
-        <w:rPr>
-          <w:rFonts w:ascii="Arial" w:hAnsi="Arial" w:cs="Arial"/>
-          <w:sz w:val="28"/>
-          <w:szCs w:val="28"/>
-        </w:rPr>
-        <w:t xml:space="preserve"> ngày kết thúc</w:t>
+        <w:t>+ Thời gian kết thúc: ngày kết thúc</w:t>
       </w:r>
     </w:p>
     <w:p>
@@ -6933,18 +6597,661 @@
           <w:szCs w:val="28"/>
         </w:rPr>
       </w:pPr>
+      <w:r>
+        <w:rPr>
+          <w:rFonts w:ascii="Arial" w:hAnsi="Arial" w:cs="Arial"/>
+          <w:sz w:val="28"/>
+          <w:szCs w:val="28"/>
+        </w:rPr>
+        <w:lastRenderedPageBreak/>
+        <w:t>- Quan hệ giữa các đối tượng, thông tin:</w:t>
+      </w:r>
+    </w:p>
+    <w:p>
+      <w:pPr>
+        <w:jc w:val="both"/>
+        <w:rPr>
+          <w:rFonts w:ascii="Arial" w:hAnsi="Arial" w:cs="Arial"/>
+          <w:sz w:val="28"/>
+          <w:szCs w:val="28"/>
+        </w:rPr>
+      </w:pPr>
+      <w:r>
+        <w:rPr>
+          <w:rFonts w:ascii="Arial" w:hAnsi="Arial" w:cs="Arial"/>
+          <w:sz w:val="28"/>
+          <w:szCs w:val="28"/>
+        </w:rPr>
+        <w:t>+ Khách hàng, đối tác kế thừa từ người dùng</w:t>
+      </w:r>
+    </w:p>
+    <w:p>
+      <w:pPr>
+        <w:jc w:val="both"/>
+        <w:rPr>
+          <w:rFonts w:ascii="Arial" w:hAnsi="Arial" w:cs="Arial"/>
+          <w:sz w:val="28"/>
+          <w:szCs w:val="28"/>
+        </w:rPr>
+      </w:pPr>
+      <w:r>
+        <w:rPr>
+          <w:rFonts w:ascii="Arial" w:hAnsi="Arial" w:cs="Arial"/>
+          <w:sz w:val="28"/>
+          <w:szCs w:val="28"/>
+        </w:rPr>
+        <w:t>+ Nhân viên quản lý, nhân viên kế toán, nhân viên kiểm tra xe kế thừa từ nhân viên.</w:t>
+      </w:r>
+    </w:p>
+    <w:p>
+      <w:pPr>
+        <w:jc w:val="both"/>
+        <w:rPr>
+          <w:rFonts w:ascii="Arial" w:hAnsi="Arial" w:cs="Arial"/>
+          <w:sz w:val="28"/>
+          <w:szCs w:val="28"/>
+        </w:rPr>
+      </w:pPr>
+      <w:r>
+        <w:rPr>
+          <w:rFonts w:ascii="Arial" w:hAnsi="Arial" w:cs="Arial"/>
+          <w:sz w:val="28"/>
+          <w:szCs w:val="28"/>
+        </w:rPr>
+        <w:t>+ Một cửa hàng có nhiều xe</w:t>
+      </w:r>
+    </w:p>
+    <w:p>
+      <w:pPr>
+        <w:jc w:val="both"/>
+        <w:rPr>
+          <w:rFonts w:ascii="Arial" w:hAnsi="Arial" w:cs="Arial"/>
+          <w:sz w:val="28"/>
+          <w:szCs w:val="28"/>
+        </w:rPr>
+      </w:pPr>
+      <w:r>
+        <w:rPr>
+          <w:rFonts w:ascii="Arial" w:hAnsi="Arial" w:cs="Arial"/>
+          <w:sz w:val="28"/>
+          <w:szCs w:val="28"/>
+        </w:rPr>
+        <w:t>+ Mỗi xe có một dòng xe, một hãng xe, một đời xe và một giá xe</w:t>
+      </w:r>
+    </w:p>
+    <w:p>
+      <w:pPr>
+        <w:jc w:val="both"/>
+        <w:rPr>
+          <w:rFonts w:ascii="Arial" w:hAnsi="Arial" w:cs="Arial"/>
+          <w:sz w:val="28"/>
+          <w:szCs w:val="28"/>
+        </w:rPr>
+      </w:pPr>
+      <w:r>
+        <w:rPr>
+          <w:rFonts w:ascii="Arial" w:hAnsi="Arial" w:cs="Arial"/>
+          <w:sz w:val="28"/>
+          <w:szCs w:val="28"/>
+        </w:rPr>
+        <w:t xml:space="preserve">+ </w:t>
+      </w:r>
+      <w:r>
+        <w:rPr>
+          <w:rFonts w:ascii="Arial" w:hAnsi="Arial" w:cs="Arial"/>
+          <w:sz w:val="28"/>
+          <w:szCs w:val="28"/>
+        </w:rPr>
+        <w:t>Một đối tác có thể cho thuê trung gian nhiều xe</w:t>
+      </w:r>
+    </w:p>
+    <w:p>
+      <w:pPr>
+        <w:jc w:val="both"/>
+        <w:rPr>
+          <w:rFonts w:ascii="Arial" w:hAnsi="Arial" w:cs="Arial"/>
+          <w:sz w:val="28"/>
+          <w:szCs w:val="28"/>
+        </w:rPr>
+      </w:pPr>
+      <w:r>
+        <w:rPr>
+          <w:rFonts w:ascii="Arial" w:hAnsi="Arial" w:cs="Arial"/>
+          <w:sz w:val="28"/>
+          <w:szCs w:val="28"/>
+        </w:rPr>
+        <w:t>+ Một hợp đồng có thể gồm nhiều xe</w:t>
+      </w:r>
+    </w:p>
+    <w:p>
+      <w:pPr>
+        <w:jc w:val="both"/>
+        <w:rPr>
+          <w:rFonts w:ascii="Arial" w:hAnsi="Arial" w:cs="Arial"/>
+          <w:sz w:val="28"/>
+          <w:szCs w:val="28"/>
+        </w:rPr>
+      </w:pPr>
+      <w:r>
+        <w:rPr>
+          <w:rFonts w:ascii="Arial" w:hAnsi="Arial" w:cs="Arial"/>
+          <w:sz w:val="28"/>
+          <w:szCs w:val="28"/>
+        </w:rPr>
+        <w:t>+ Một hợp đồng thì chỉ có một đối tác, nhưng một đối tác có thể ký nhiều hợp đồng.</w:t>
+      </w:r>
+    </w:p>
+    <w:p>
+      <w:pPr>
+        <w:jc w:val="both"/>
+        <w:rPr>
+          <w:rFonts w:ascii="Arial" w:hAnsi="Arial" w:cs="Arial"/>
+          <w:sz w:val="28"/>
+          <w:szCs w:val="28"/>
+        </w:rPr>
+      </w:pPr>
+      <w:r>
+        <w:rPr>
+          <w:rFonts w:ascii="Arial" w:hAnsi="Arial" w:cs="Arial"/>
+          <w:sz w:val="28"/>
+          <w:szCs w:val="28"/>
+        </w:rPr>
+        <w:t>+ Một khách hàng c</w:t>
+      </w:r>
+      <w:r>
+        <w:rPr>
+          <w:rFonts w:ascii="Arial" w:hAnsi="Arial" w:cs="Arial"/>
+          <w:sz w:val="28"/>
+          <w:szCs w:val="28"/>
+        </w:rPr>
+        <w:t xml:space="preserve">ó thể thuê nhiều xe </w:t>
+      </w:r>
+    </w:p>
+    <w:p>
+      <w:pPr>
+        <w:jc w:val="both"/>
+        <w:rPr>
+          <w:rFonts w:ascii="Arial" w:hAnsi="Arial" w:cs="Arial"/>
+          <w:sz w:val="28"/>
+          <w:szCs w:val="28"/>
+        </w:rPr>
+      </w:pPr>
+      <w:r>
+        <w:rPr>
+          <w:rFonts w:ascii="Arial" w:hAnsi="Arial" w:cs="Arial"/>
+          <w:sz w:val="28"/>
+          <w:szCs w:val="28"/>
+        </w:rPr>
+        <w:t xml:space="preserve">+ </w:t>
+      </w:r>
+      <w:r>
+        <w:rPr>
+          <w:rFonts w:ascii="Arial" w:hAnsi="Arial" w:cs="Arial"/>
+          <w:sz w:val="28"/>
+          <w:szCs w:val="28"/>
+        </w:rPr>
+        <w:t>Một hóa đơn thanh toán thì chỉ có 1 khách hàng, nhưng một khách hàng có thể có một hoặc nhiều hóa đơn thanh toán</w:t>
+      </w:r>
+    </w:p>
+    <w:p>
+      <w:pPr>
+        <w:jc w:val="both"/>
+        <w:rPr>
+          <w:rFonts w:ascii="Arial" w:hAnsi="Arial" w:cs="Arial"/>
+          <w:sz w:val="28"/>
+          <w:szCs w:val="28"/>
+        </w:rPr>
+      </w:pPr>
+      <w:r>
+        <w:rPr>
+          <w:rFonts w:ascii="Arial" w:hAnsi="Arial" w:cs="Arial"/>
+          <w:sz w:val="28"/>
+          <w:szCs w:val="28"/>
+        </w:rPr>
+        <w:t>+ Một hóa đơn thanh toán chỉ có một ngày thuê, ngày trả</w:t>
+      </w:r>
+    </w:p>
+    <w:p>
+      <w:pPr>
+        <w:jc w:val="both"/>
+        <w:rPr>
+          <w:rFonts w:ascii="Arial" w:hAnsi="Arial" w:cs="Arial"/>
+          <w:sz w:val="28"/>
+          <w:szCs w:val="28"/>
+        </w:rPr>
+      </w:pPr>
+      <w:r>
+        <w:rPr>
+          <w:rFonts w:ascii="Arial" w:hAnsi="Arial" w:cs="Arial"/>
+          <w:sz w:val="28"/>
+          <w:szCs w:val="28"/>
+        </w:rPr>
+        <w:t>+ Một hóa đơn thanh toán chỉ có một ngày thuê và một ngày trả</w:t>
+      </w:r>
+    </w:p>
+    <w:p>
+      <w:pPr>
+        <w:jc w:val="both"/>
+        <w:rPr>
+          <w:rFonts w:ascii="Arial" w:hAnsi="Arial" w:cs="Arial"/>
+          <w:sz w:val="28"/>
+          <w:szCs w:val="28"/>
+        </w:rPr>
+      </w:pPr>
+      <w:r>
+        <w:rPr>
+          <w:rFonts w:ascii="Arial" w:hAnsi="Arial" w:cs="Arial"/>
+          <w:sz w:val="28"/>
+          <w:szCs w:val="28"/>
+        </w:rPr>
+        <w:t>+ Một nhân viên kiểm tra xe quản lý nhiều xe</w:t>
+      </w:r>
+    </w:p>
+    <w:p>
+      <w:pPr>
+        <w:jc w:val="both"/>
+        <w:rPr>
+          <w:rFonts w:ascii="Arial" w:hAnsi="Arial" w:cs="Arial"/>
+          <w:sz w:val="28"/>
+          <w:szCs w:val="28"/>
+        </w:rPr>
+      </w:pPr>
+      <w:r>
+        <w:rPr>
+          <w:rFonts w:ascii="Arial" w:hAnsi="Arial" w:cs="Arial"/>
+          <w:sz w:val="28"/>
+          <w:szCs w:val="28"/>
+        </w:rPr>
+        <w:t>+ Một nhân viên kiểm tra xe tác động vào nhiều hóa đơn thanh toán việc thuê xe</w:t>
+      </w:r>
+    </w:p>
+    <w:p>
+      <w:pPr>
+        <w:jc w:val="both"/>
+        <w:rPr>
+          <w:rFonts w:ascii="Arial" w:hAnsi="Arial" w:cs="Arial"/>
+          <w:sz w:val="28"/>
+          <w:szCs w:val="28"/>
+        </w:rPr>
+      </w:pPr>
+      <w:r>
+        <w:rPr>
+          <w:rFonts w:ascii="Arial" w:hAnsi="Arial" w:cs="Arial"/>
+          <w:sz w:val="28"/>
+          <w:szCs w:val="28"/>
+        </w:rPr>
+        <w:t>+ Một nhân viên quản lý</w:t>
+      </w:r>
+      <w:r>
+        <w:rPr>
+          <w:rFonts w:ascii="Arial" w:hAnsi="Arial" w:cs="Arial"/>
+          <w:sz w:val="28"/>
+          <w:szCs w:val="28"/>
+        </w:rPr>
+        <w:t xml:space="preserve"> quản lý</w:t>
+      </w:r>
+      <w:r>
+        <w:rPr>
+          <w:rFonts w:ascii="Arial" w:hAnsi="Arial" w:cs="Arial"/>
+          <w:sz w:val="28"/>
+          <w:szCs w:val="28"/>
+        </w:rPr>
+        <w:t xml:space="preserve"> nhiều hợp đồng từ các đối tác</w:t>
+      </w:r>
+    </w:p>
+    <w:p>
+      <w:pPr>
+        <w:jc w:val="both"/>
+        <w:rPr>
+          <w:rFonts w:ascii="Arial" w:hAnsi="Arial" w:cs="Arial"/>
+          <w:sz w:val="28"/>
+          <w:szCs w:val="28"/>
+        </w:rPr>
+      </w:pPr>
+      <w:r>
+        <w:rPr>
+          <w:rFonts w:ascii="Arial" w:hAnsi="Arial" w:cs="Arial"/>
+          <w:sz w:val="28"/>
+          <w:szCs w:val="28"/>
+        </w:rPr>
+        <w:t>+ Một nhân viên kế toán quản lý nhiều hóa đơn thanh toán</w:t>
+      </w:r>
+    </w:p>
+    <w:p>
+      <w:pPr>
+        <w:jc w:val="both"/>
+        <w:rPr>
+          <w:rFonts w:ascii="Arial" w:hAnsi="Arial" w:cs="Arial"/>
+          <w:sz w:val="28"/>
+          <w:szCs w:val="28"/>
+        </w:rPr>
+      </w:pPr>
+      <w:r>
+        <w:rPr>
+          <w:rFonts w:ascii="Arial" w:hAnsi="Arial" w:cs="Arial"/>
+          <w:sz w:val="28"/>
+          <w:szCs w:val="28"/>
+        </w:rPr>
+        <w:t>+ Một nhân viên kế toán cũng quản lý hợp đồng từ các đối tác</w:t>
+      </w:r>
     </w:p>
     <w:p>
       <w:pPr>
         <w:pStyle w:val="ListParagraph"/>
-        <w:ind w:left="1080"/>
-        <w:jc w:val="both"/>
-        <w:rPr>
-          <w:rFonts w:ascii="Arial" w:hAnsi="Arial" w:cs="Arial"/>
-          <w:sz w:val="28"/>
-          <w:szCs w:val="28"/>
-        </w:rPr>
-      </w:pPr>
+        <w:numPr>
+          <w:ilvl w:val="0"/>
+          <w:numId w:val="6"/>
+        </w:numPr>
+        <w:jc w:val="both"/>
+        <w:rPr>
+          <w:rFonts w:ascii="Arial" w:hAnsi="Arial" w:cs="Arial"/>
+          <w:sz w:val="28"/>
+          <w:szCs w:val="28"/>
+        </w:rPr>
+      </w:pPr>
+      <w:r>
+        <w:rPr>
+          <w:rFonts w:ascii="Arial" w:hAnsi="Arial" w:cs="Arial"/>
+          <w:sz w:val="28"/>
+          <w:szCs w:val="28"/>
+        </w:rPr>
+        <w:t>Mô tả hệ thống bằng ngôn ngữ UML - use case</w:t>
+      </w:r>
+    </w:p>
+    <w:p>
+      <w:pPr>
+        <w:jc w:val="both"/>
+        <w:rPr>
+          <w:rFonts w:ascii="Arial" w:hAnsi="Arial" w:cs="Arial"/>
+          <w:sz w:val="28"/>
+          <w:szCs w:val="28"/>
+        </w:rPr>
+      </w:pPr>
+      <w:r>
+        <w:rPr>
+          <w:rFonts w:ascii="Arial" w:hAnsi="Arial" w:cs="Arial"/>
+          <w:sz w:val="28"/>
+          <w:szCs w:val="28"/>
+        </w:rPr>
+        <w:t>* Đề xuất các actor: Khách hàng, đối tác, nhân viên quản lý, nhân viên kiểm tra xe, nhân viên kế toán. Tất cả đều kế thừa từ người dùng. Riêng nhân viên quản lý, nhân viên kiểm tra xe còn kế thừa từ nhân viên. Nhân viên kế thừa trực tiếp từ người dùng.</w:t>
+      </w:r>
+    </w:p>
+    <w:p>
+      <w:pPr>
+        <w:jc w:val="both"/>
+        <w:rPr>
+          <w:rFonts w:ascii="Arial" w:hAnsi="Arial" w:cs="Arial"/>
+          <w:sz w:val="28"/>
+          <w:szCs w:val="28"/>
+        </w:rPr>
+      </w:pPr>
+    </w:p>
+    <w:p>
+      <w:pPr>
+        <w:jc w:val="both"/>
+        <w:rPr>
+          <w:rFonts w:ascii="Arial" w:hAnsi="Arial" w:cs="Arial"/>
+          <w:sz w:val="28"/>
+          <w:szCs w:val="28"/>
+        </w:rPr>
+      </w:pPr>
+      <w:r>
+        <w:rPr>
+          <w:rFonts w:ascii="Arial" w:hAnsi="Arial" w:cs="Arial"/>
+          <w:sz w:val="28"/>
+          <w:szCs w:val="28"/>
+        </w:rPr>
+        <w:t xml:space="preserve">* Đề xuất các use case: </w:t>
+      </w:r>
+    </w:p>
+    <w:p>
+      <w:pPr>
+        <w:jc w:val="both"/>
+        <w:rPr>
+          <w:rFonts w:ascii="Arial" w:hAnsi="Arial" w:cs="Arial"/>
+          <w:sz w:val="28"/>
+          <w:szCs w:val="28"/>
+        </w:rPr>
+      </w:pPr>
+      <w:r>
+        <w:rPr>
+          <w:rFonts w:ascii="Arial" w:hAnsi="Arial" w:cs="Arial"/>
+          <w:sz w:val="28"/>
+          <w:szCs w:val="28"/>
+        </w:rPr>
+        <w:lastRenderedPageBreak/>
+        <w:t>Các chức năng tương ứng với từng actor:</w:t>
+      </w:r>
+    </w:p>
+    <w:p>
+      <w:pPr>
+        <w:jc w:val="both"/>
+        <w:rPr>
+          <w:rFonts w:ascii="Arial" w:hAnsi="Arial" w:cs="Arial"/>
+          <w:sz w:val="28"/>
+          <w:szCs w:val="28"/>
+        </w:rPr>
+      </w:pPr>
+      <w:r>
+        <w:rPr>
+          <w:rFonts w:ascii="Arial" w:hAnsi="Arial" w:cs="Arial"/>
+          <w:sz w:val="28"/>
+          <w:szCs w:val="28"/>
+        </w:rPr>
+        <w:t>+ Người dùng: Đăng nhập, đăng xuất, đổi mật khẩu</w:t>
+      </w:r>
+      <w:r>
+        <w:rPr>
+          <w:rFonts w:ascii="Arial" w:hAnsi="Arial" w:cs="Arial"/>
+          <w:sz w:val="28"/>
+          <w:szCs w:val="28"/>
+        </w:rPr>
+        <w:t>.</w:t>
+      </w:r>
+    </w:p>
+    <w:p>
+      <w:pPr>
+        <w:jc w:val="both"/>
+        <w:rPr>
+          <w:rFonts w:ascii="Arial" w:hAnsi="Arial" w:cs="Arial"/>
+          <w:sz w:val="28"/>
+          <w:szCs w:val="28"/>
+        </w:rPr>
+      </w:pPr>
+      <w:r>
+        <w:rPr>
+          <w:rFonts w:ascii="Arial" w:hAnsi="Arial" w:cs="Arial"/>
+          <w:sz w:val="28"/>
+          <w:szCs w:val="28"/>
+        </w:rPr>
+        <w:t xml:space="preserve">+ Khách hàng: </w:t>
+      </w:r>
+      <w:r>
+        <w:rPr>
+          <w:rFonts w:ascii="Arial" w:hAnsi="Arial" w:cs="Arial"/>
+          <w:sz w:val="28"/>
+          <w:szCs w:val="28"/>
+        </w:rPr>
+        <w:t>T</w:t>
+      </w:r>
+      <w:r>
+        <w:rPr>
+          <w:rFonts w:ascii="Arial" w:hAnsi="Arial" w:cs="Arial"/>
+          <w:sz w:val="28"/>
+          <w:szCs w:val="28"/>
+        </w:rPr>
+        <w:t xml:space="preserve">huê xe, </w:t>
+      </w:r>
+      <w:r>
+        <w:rPr>
+          <w:rFonts w:ascii="Arial" w:hAnsi="Arial" w:cs="Arial"/>
+          <w:sz w:val="28"/>
+          <w:szCs w:val="28"/>
+        </w:rPr>
+        <w:t xml:space="preserve">trả xe, </w:t>
+      </w:r>
+      <w:r>
+        <w:rPr>
+          <w:rFonts w:ascii="Arial" w:hAnsi="Arial" w:cs="Arial"/>
+          <w:sz w:val="28"/>
+          <w:szCs w:val="28"/>
+        </w:rPr>
+        <w:t>xem hóa đơn thanh toán. Ngoài ra có thể gián tiếp tham gia vào các chức năng</w:t>
+      </w:r>
+      <w:r>
+        <w:rPr>
+          <w:rFonts w:ascii="Arial" w:hAnsi="Arial" w:cs="Arial"/>
+          <w:sz w:val="28"/>
+          <w:szCs w:val="28"/>
+        </w:rPr>
+        <w:t xml:space="preserve"> xem</w:t>
+      </w:r>
+      <w:r>
+        <w:rPr>
+          <w:rFonts w:ascii="Arial" w:hAnsi="Arial" w:cs="Arial"/>
+          <w:sz w:val="28"/>
+          <w:szCs w:val="28"/>
+        </w:rPr>
+        <w:t xml:space="preserve"> thống kê khách hàng, xuất hóa đơn</w:t>
+      </w:r>
+      <w:r>
+        <w:rPr>
+          <w:rFonts w:ascii="Arial" w:hAnsi="Arial" w:cs="Arial"/>
+          <w:sz w:val="28"/>
+          <w:szCs w:val="28"/>
+        </w:rPr>
+        <w:t>.</w:t>
+      </w:r>
+    </w:p>
+    <w:p>
+      <w:pPr>
+        <w:jc w:val="both"/>
+        <w:rPr>
+          <w:rFonts w:ascii="Arial" w:hAnsi="Arial" w:cs="Arial"/>
+          <w:sz w:val="28"/>
+          <w:szCs w:val="28"/>
+        </w:rPr>
+      </w:pPr>
+      <w:r>
+        <w:rPr>
+          <w:rFonts w:ascii="Arial" w:hAnsi="Arial" w:cs="Arial"/>
+          <w:sz w:val="28"/>
+          <w:szCs w:val="28"/>
+        </w:rPr>
+        <w:t>+ Đối tác: Ký hợp đồng với cửa hàng, xem hợp đồng. Ngoài ra có thể gián tiếp tham gia các chức năng xem thống kê đối tác, xuất hợp đồng</w:t>
+      </w:r>
+      <w:r>
+        <w:rPr>
+          <w:rFonts w:ascii="Arial" w:hAnsi="Arial" w:cs="Arial"/>
+          <w:sz w:val="28"/>
+          <w:szCs w:val="28"/>
+        </w:rPr>
+        <w:t>.</w:t>
+      </w:r>
+    </w:p>
+    <w:p>
+      <w:pPr>
+        <w:jc w:val="both"/>
+        <w:rPr>
+          <w:rFonts w:ascii="Arial" w:hAnsi="Arial" w:cs="Arial"/>
+          <w:sz w:val="28"/>
+          <w:szCs w:val="28"/>
+        </w:rPr>
+      </w:pPr>
+      <w:r>
+        <w:rPr>
+          <w:rFonts w:ascii="Arial" w:hAnsi="Arial" w:cs="Arial"/>
+          <w:sz w:val="28"/>
+          <w:szCs w:val="28"/>
+        </w:rPr>
+        <w:t>+ Nhân viên kiểm tra xe: Quản lý xe, tham gia vào các chức năng thuê xe, trả xe</w:t>
+      </w:r>
+      <w:r>
+        <w:rPr>
+          <w:rFonts w:ascii="Arial" w:hAnsi="Arial" w:cs="Arial"/>
+          <w:sz w:val="28"/>
+          <w:szCs w:val="28"/>
+        </w:rPr>
+        <w:t>.</w:t>
+      </w:r>
+    </w:p>
+    <w:p>
+      <w:pPr>
+        <w:jc w:val="both"/>
+        <w:rPr>
+          <w:rFonts w:ascii="Arial" w:hAnsi="Arial" w:cs="Arial"/>
+          <w:sz w:val="28"/>
+          <w:szCs w:val="28"/>
+        </w:rPr>
+      </w:pPr>
+      <w:r>
+        <w:rPr>
+          <w:rFonts w:ascii="Arial" w:hAnsi="Arial" w:cs="Arial"/>
+          <w:sz w:val="28"/>
+          <w:szCs w:val="28"/>
+        </w:rPr>
+        <w:t>+ Nhân viên kế toán: Xuất hóa đơn thanh toán, xuất hợp đồng</w:t>
+      </w:r>
+      <w:r>
+        <w:rPr>
+          <w:rFonts w:ascii="Arial" w:hAnsi="Arial" w:cs="Arial"/>
+          <w:sz w:val="28"/>
+          <w:szCs w:val="28"/>
+        </w:rPr>
+        <w:t>.</w:t>
+      </w:r>
+    </w:p>
+    <w:p>
+      <w:pPr>
+        <w:jc w:val="both"/>
+        <w:rPr>
+          <w:rFonts w:ascii="Arial" w:hAnsi="Arial" w:cs="Arial"/>
+          <w:sz w:val="28"/>
+          <w:szCs w:val="28"/>
+        </w:rPr>
+      </w:pPr>
+      <w:r>
+        <w:rPr>
+          <w:rFonts w:ascii="Arial" w:hAnsi="Arial" w:cs="Arial"/>
+          <w:sz w:val="28"/>
+          <w:szCs w:val="28"/>
+        </w:rPr>
+        <w:t>+ Nhân viên quản lý: Quản lý nhân viên, quản lý xe, tham gia ký hợp đồng với đối tác, xem các loại</w:t>
+      </w:r>
+      <w:r>
+        <w:rPr>
+          <w:rFonts w:ascii="Arial" w:hAnsi="Arial" w:cs="Arial"/>
+          <w:sz w:val="28"/>
+          <w:szCs w:val="28"/>
+        </w:rPr>
+        <w:t xml:space="preserve"> báo cáo thống kê</w:t>
+      </w:r>
+      <w:r>
+        <w:rPr>
+          <w:rFonts w:ascii="Arial" w:hAnsi="Arial" w:cs="Arial"/>
+          <w:sz w:val="28"/>
+          <w:szCs w:val="28"/>
+        </w:rPr>
+        <w:t>.</w:t>
+      </w:r>
+    </w:p>
+    <w:p>
+      <w:pPr>
+        <w:jc w:val="both"/>
+        <w:rPr>
+          <w:rFonts w:ascii="Arial" w:hAnsi="Arial" w:cs="Arial"/>
+          <w:sz w:val="28"/>
+          <w:szCs w:val="28"/>
+        </w:rPr>
+      </w:pPr>
+      <w:r>
+        <w:rPr>
+          <w:rFonts w:ascii="Arial" w:hAnsi="Arial" w:cs="Arial"/>
+          <w:sz w:val="28"/>
+          <w:szCs w:val="28"/>
+        </w:rPr>
+        <w:t>* Use case tổng quan:</w:t>
+      </w:r>
     </w:p>
     <w:p>
       <w:pPr>
@@ -6982,6 +7289,119 @@
 <file path=word/numbering.xml><?xml version="1.0" encoding="utf-8"?>
 <w:numbering xmlns:wpc="http://schemas.microsoft.com/office/word/2010/wordprocessingCanvas" xmlns:cx="http://schemas.microsoft.com/office/drawing/2014/chartex" xmlns:cx1="http://schemas.microsoft.com/office/drawing/2015/9/8/chartex" xmlns:cx2="http://schemas.microsoft.com/office/drawing/2015/10/21/chartex" xmlns:cx3="http://schemas.microsoft.com/office/drawing/2016/5/9/chartex" xmlns:cx4="http://schemas.microsoft.com/office/drawing/2016/5/10/chartex" xmlns:cx5="http://schemas.microsoft.com/office/drawing/2016/5/11/chartex" xmlns:cx6="http://schemas.microsoft.com/office/drawing/2016/5/12/chartex" xmlns:cx7="http://schemas.microsoft.com/office/drawing/2016/5/13/chartex" xmlns:cx8="http://schemas.microsoft.com/office/drawing/2016/5/14/chartex" xmlns:mc="http://schemas.openxmlformats.org/markup-compatibility/2006" xmlns:aink="http://schemas.microsoft.com/office/drawing/2016/ink" xmlns:am3d="http://schemas.microsoft.com/office/drawing/2017/model3d" xmlns:o="urn:schemas-microsoft-com:office:office" xmlns:r="http://schemas.openxmlformats.org/officeDocument/2006/relationships" xmlns:m="http://schemas.openxmlformats.org/officeDocument/2006/math" xmlns:v="urn:schemas-microsoft-com:vml" xmlns:wp14="http://schemas.microsoft.com/office/word/2010/wordprocessingDrawing" xmlns:wp="http://schemas.openxmlformats.org/drawingml/2006/wordprocessingDrawing" xmlns:w10="urn:schemas-microsoft-com:office:word" xmlns:w="http://schemas.openxmlformats.org/wordprocessingml/2006/main" xmlns:w14="http://schemas.microsoft.com/office/word/2010/wordml" xmlns:w15="http://schemas.microsoft.com/office/word/2012/wordml" xmlns:w16cex="http://schemas.microsoft.com/office/word/2018/wordml/cex" xmlns:w16cid="http://schemas.microsoft.com/office/word/2016/wordml/cid" xmlns:w16="http://schemas.microsoft.com/office/word/2018/wordml" xmlns:w16sdtdh="http://schemas.microsoft.com/office/word/2020/wordml/sdtdatahash" xmlns:w16se="http://schemas.microsoft.com/office/word/2015/wordml/symex" xmlns:wpg="http://schemas.microsoft.com/office/word/2010/wordprocessingGroup" xmlns:wpi="http://schemas.microsoft.com/office/word/2010/wordprocessingInk" xmlns:wne="http://schemas.microsoft.com/office/word/2006/wordml" xmlns:wps="http://schemas.microsoft.com/office/word/2010/wordprocessingShape" mc:Ignorable="w14 w15 w16se w16cid w16 w16cex w16sdtdh wp14">
   <w:abstractNum w:abstractNumId="0" w15:restartNumberingAfterBreak="0">
+    <w:nsid w:val="12904CCF"/>
+    <w:multiLevelType w:val="hybridMultilevel"/>
+    <w:tmpl w:val="AC8C1B3A"/>
+    <w:lvl w:ilvl="0" w:tplc="04090001">
+      <w:start w:val="1"/>
+      <w:numFmt w:val="bullet"/>
+      <w:lvlText w:val=""/>
+      <w:lvlJc w:val="left"/>
+      <w:pPr>
+        <w:ind w:left="720" w:hanging="360"/>
+      </w:pPr>
+      <w:rPr>
+        <w:rFonts w:ascii="Symbol" w:hAnsi="Symbol" w:hint="default"/>
+      </w:rPr>
+    </w:lvl>
+    <w:lvl w:ilvl="1" w:tplc="04090003" w:tentative="1">
+      <w:start w:val="1"/>
+      <w:numFmt w:val="bullet"/>
+      <w:lvlText w:val="o"/>
+      <w:lvlJc w:val="left"/>
+      <w:pPr>
+        <w:ind w:left="1440" w:hanging="360"/>
+      </w:pPr>
+      <w:rPr>
+        <w:rFonts w:ascii="Courier New" w:hAnsi="Courier New" w:cs="Courier New" w:hint="default"/>
+      </w:rPr>
+    </w:lvl>
+    <w:lvl w:ilvl="2" w:tplc="04090005" w:tentative="1">
+      <w:start w:val="1"/>
+      <w:numFmt w:val="bullet"/>
+      <w:lvlText w:val=""/>
+      <w:lvlJc w:val="left"/>
+      <w:pPr>
+        <w:ind w:left="2160" w:hanging="360"/>
+      </w:pPr>
+      <w:rPr>
+        <w:rFonts w:ascii="Wingdings" w:hAnsi="Wingdings" w:hint="default"/>
+      </w:rPr>
+    </w:lvl>
+    <w:lvl w:ilvl="3" w:tplc="04090001" w:tentative="1">
+      <w:start w:val="1"/>
+      <w:numFmt w:val="bullet"/>
+      <w:lvlText w:val=""/>
+      <w:lvlJc w:val="left"/>
+      <w:pPr>
+        <w:ind w:left="2880" w:hanging="360"/>
+      </w:pPr>
+      <w:rPr>
+        <w:rFonts w:ascii="Symbol" w:hAnsi="Symbol" w:hint="default"/>
+      </w:rPr>
+    </w:lvl>
+    <w:lvl w:ilvl="4" w:tplc="04090003" w:tentative="1">
+      <w:start w:val="1"/>
+      <w:numFmt w:val="bullet"/>
+      <w:lvlText w:val="o"/>
+      <w:lvlJc w:val="left"/>
+      <w:pPr>
+        <w:ind w:left="3600" w:hanging="360"/>
+      </w:pPr>
+      <w:rPr>
+        <w:rFonts w:ascii="Courier New" w:hAnsi="Courier New" w:cs="Courier New" w:hint="default"/>
+      </w:rPr>
+    </w:lvl>
+    <w:lvl w:ilvl="5" w:tplc="04090005" w:tentative="1">
+      <w:start w:val="1"/>
+      <w:numFmt w:val="bullet"/>
+      <w:lvlText w:val=""/>
+      <w:lvlJc w:val="left"/>
+      <w:pPr>
+        <w:ind w:left="4320" w:hanging="360"/>
+      </w:pPr>
+      <w:rPr>
+        <w:rFonts w:ascii="Wingdings" w:hAnsi="Wingdings" w:hint="default"/>
+      </w:rPr>
+    </w:lvl>
+    <w:lvl w:ilvl="6" w:tplc="04090001" w:tentative="1">
+      <w:start w:val="1"/>
+      <w:numFmt w:val="bullet"/>
+      <w:lvlText w:val=""/>
+      <w:lvlJc w:val="left"/>
+      <w:pPr>
+        <w:ind w:left="5040" w:hanging="360"/>
+      </w:pPr>
+      <w:rPr>
+        <w:rFonts w:ascii="Symbol" w:hAnsi="Symbol" w:hint="default"/>
+      </w:rPr>
+    </w:lvl>
+    <w:lvl w:ilvl="7" w:tplc="04090003" w:tentative="1">
+      <w:start w:val="1"/>
+      <w:numFmt w:val="bullet"/>
+      <w:lvlText w:val="o"/>
+      <w:lvlJc w:val="left"/>
+      <w:pPr>
+        <w:ind w:left="5760" w:hanging="360"/>
+      </w:pPr>
+      <w:rPr>
+        <w:rFonts w:ascii="Courier New" w:hAnsi="Courier New" w:cs="Courier New" w:hint="default"/>
+      </w:rPr>
+    </w:lvl>
+    <w:lvl w:ilvl="8" w:tplc="04090005" w:tentative="1">
+      <w:start w:val="1"/>
+      <w:numFmt w:val="bullet"/>
+      <w:lvlText w:val=""/>
+      <w:lvlJc w:val="left"/>
+      <w:pPr>
+        <w:ind w:left="6480" w:hanging="360"/>
+      </w:pPr>
+      <w:rPr>
+        <w:rFonts w:ascii="Wingdings" w:hAnsi="Wingdings" w:hint="default"/>
+      </w:rPr>
+    </w:lvl>
+  </w:abstractNum>
+  <w:abstractNum w:abstractNumId="1" w15:restartNumberingAfterBreak="0">
     <w:nsid w:val="163A5D59"/>
     <w:multiLevelType w:val="hybridMultilevel"/>
     <w:tmpl w:val="CEDECC68"/>
@@ -7094,7 +7514,7 @@
       </w:rPr>
     </w:lvl>
   </w:abstractNum>
-  <w:abstractNum w:abstractNumId="1" w15:restartNumberingAfterBreak="0">
+  <w:abstractNum w:abstractNumId="2" w15:restartNumberingAfterBreak="0">
     <w:nsid w:val="50DC60FA"/>
     <w:multiLevelType w:val="hybridMultilevel"/>
     <w:tmpl w:val="7F5C8B14"/>
@@ -7206,7 +7626,7 @@
       </w:rPr>
     </w:lvl>
   </w:abstractNum>
-  <w:abstractNum w:abstractNumId="2" w15:restartNumberingAfterBreak="0">
+  <w:abstractNum w:abstractNumId="3" w15:restartNumberingAfterBreak="0">
     <w:nsid w:val="5889360B"/>
     <w:multiLevelType w:val="hybridMultilevel"/>
     <w:tmpl w:val="0B1C9C58"/>
@@ -7318,7 +7738,7 @@
       </w:rPr>
     </w:lvl>
   </w:abstractNum>
-  <w:abstractNum w:abstractNumId="3" w15:restartNumberingAfterBreak="0">
+  <w:abstractNum w:abstractNumId="4" w15:restartNumberingAfterBreak="0">
     <w:nsid w:val="5B8F4A65"/>
     <w:multiLevelType w:val="hybridMultilevel"/>
     <w:tmpl w:val="BB1E1A0E"/>
@@ -7430,7 +7850,7 @@
       </w:rPr>
     </w:lvl>
   </w:abstractNum>
-  <w:abstractNum w:abstractNumId="4" w15:restartNumberingAfterBreak="0">
+  <w:abstractNum w:abstractNumId="5" w15:restartNumberingAfterBreak="0">
     <w:nsid w:val="69DC7B76"/>
     <w:multiLevelType w:val="hybridMultilevel"/>
     <w:tmpl w:val="70E0DFB8"/>
@@ -7543,18 +7963,21 @@
     </w:lvl>
   </w:abstractNum>
   <w:num w:numId="1">
+    <w:abstractNumId w:val="4"/>
+  </w:num>
+  <w:num w:numId="2">
+    <w:abstractNumId w:val="5"/>
+  </w:num>
+  <w:num w:numId="3">
+    <w:abstractNumId w:val="2"/>
+  </w:num>
+  <w:num w:numId="4">
     <w:abstractNumId w:val="3"/>
   </w:num>
-  <w:num w:numId="2">
-    <w:abstractNumId w:val="4"/>
-  </w:num>
-  <w:num w:numId="3">
+  <w:num w:numId="5">
     <w:abstractNumId w:val="1"/>
   </w:num>
-  <w:num w:numId="4">
-    <w:abstractNumId w:val="2"/>
-  </w:num>
-  <w:num w:numId="5">
+  <w:num w:numId="6">
     <w:abstractNumId w:val="0"/>
   </w:num>
 </w:numbering>

</xml_diff>

<commit_message>
Update thu thap yeu cau(3)
</commit_message>
<xml_diff>
--- a/ThuThapYeuCau.docx
+++ b/ThuThapYeuCau.docx
@@ -7112,7 +7112,23 @@
           <w:sz w:val="28"/>
           <w:szCs w:val="28"/>
         </w:rPr>
-        <w:t xml:space="preserve"> thống kê khách hàng, xuất hóa đơn</w:t>
+        <w:t xml:space="preserve"> thống kê khách hàng</w:t>
+      </w:r>
+      <w:r>
+        <w:rPr>
+          <w:rFonts w:ascii="Arial" w:hAnsi="Arial" w:cs="Arial"/>
+          <w:sz w:val="28"/>
+          <w:szCs w:val="28"/>
+        </w:rPr>
+        <w:t xml:space="preserve"> theo doanh thu</w:t>
+      </w:r>
+      <w:r>
+        <w:rPr>
+          <w:rFonts w:ascii="Arial" w:hAnsi="Arial" w:cs="Arial"/>
+          <w:sz w:val="28"/>
+          <w:szCs w:val="28"/>
+        </w:rPr>
+        <w:t>, xuất hóa đơn</w:t>
       </w:r>
       <w:r>
         <w:rPr>
@@ -7138,7 +7154,23 @@
           <w:sz w:val="28"/>
           <w:szCs w:val="28"/>
         </w:rPr>
-        <w:t>+ Đối tác: Ký hợp đồng với cửa hàng, xem hợp đồng. Ngoài ra có thể gián tiếp tham gia các chức năng xem thống kê đối tác, xuất hợp đồng</w:t>
+        <w:t>+ Đối tác: Ký hợp đồng với cửa hàng, xem hợp đồng. Ngoài ra có thể gián tiếp tham gia các chức năng xem thống kê đối tác</w:t>
+      </w:r>
+      <w:r>
+        <w:rPr>
+          <w:rFonts w:ascii="Arial" w:hAnsi="Arial" w:cs="Arial"/>
+          <w:sz w:val="28"/>
+          <w:szCs w:val="28"/>
+        </w:rPr>
+        <w:t xml:space="preserve"> theo doanh thu</w:t>
+      </w:r>
+      <w:r>
+        <w:rPr>
+          <w:rFonts w:ascii="Arial" w:hAnsi="Arial" w:cs="Arial"/>
+          <w:sz w:val="28"/>
+          <w:szCs w:val="28"/>
+        </w:rPr>
+        <w:t>, xuất hợp đồng</w:t>
       </w:r>
       <w:r>
         <w:rPr>
@@ -7255,26 +7287,194 @@
     </w:p>
     <w:p>
       <w:pPr>
-        <w:pStyle w:val="ListParagraph"/>
-        <w:ind w:left="1080"/>
-        <w:jc w:val="both"/>
-        <w:rPr>
-          <w:rFonts w:ascii="Arial" w:hAnsi="Arial" w:cs="Arial"/>
-          <w:sz w:val="28"/>
-          <w:szCs w:val="28"/>
-        </w:rPr>
-      </w:pPr>
-    </w:p>
-    <w:p>
-      <w:pPr>
-        <w:ind w:left="360"/>
-        <w:jc w:val="both"/>
-        <w:rPr>
-          <w:rFonts w:ascii="Arial" w:hAnsi="Arial" w:cs="Arial"/>
-          <w:sz w:val="28"/>
-          <w:szCs w:val="28"/>
-        </w:rPr>
-      </w:pPr>
+        <w:jc w:val="both"/>
+        <w:rPr>
+          <w:rFonts w:ascii="Arial" w:hAnsi="Arial" w:cs="Arial"/>
+          <w:sz w:val="28"/>
+          <w:szCs w:val="28"/>
+        </w:rPr>
+      </w:pPr>
+      <w:r>
+        <w:rPr>
+          <w:rFonts w:ascii="Arial" w:hAnsi="Arial" w:cs="Arial"/>
+          <w:noProof/>
+          <w:sz w:val="28"/>
+          <w:szCs w:val="28"/>
+        </w:rPr>
+        <w:drawing>
+          <wp:inline distT="0" distB="0" distL="0" distR="0" wp14:anchorId="264CDF50" wp14:editId="4DDF5D55">
+            <wp:extent cx="5943600" cy="3769360"/>
+            <wp:effectExtent l="0" t="0" r="0" b="2540"/>
+            <wp:docPr id="3" name="Picture 3"/>
+            <wp:cNvGraphicFramePr>
+              <a:graphicFrameLocks xmlns:a="http://schemas.openxmlformats.org/drawingml/2006/main" noChangeAspect="1"/>
+            </wp:cNvGraphicFramePr>
+            <a:graphic xmlns:a="http://schemas.openxmlformats.org/drawingml/2006/main">
+              <a:graphicData uri="http://schemas.openxmlformats.org/drawingml/2006/picture">
+                <pic:pic xmlns:pic="http://schemas.openxmlformats.org/drawingml/2006/picture">
+                  <pic:nvPicPr>
+                    <pic:cNvPr id="3" name="Picture 3"/>
+                    <pic:cNvPicPr/>
+                  </pic:nvPicPr>
+                  <pic:blipFill>
+                    <a:blip r:embed="rId5">
+                      <a:extLst>
+                        <a:ext uri="{28A0092B-C50C-407E-A947-70E740481C1C}">
+                          <a14:useLocalDpi xmlns:a14="http://schemas.microsoft.com/office/drawing/2010/main" val="0"/>
+                        </a:ext>
+                      </a:extLst>
+                    </a:blip>
+                    <a:stretch>
+                      <a:fillRect/>
+                    </a:stretch>
+                  </pic:blipFill>
+                  <pic:spPr>
+                    <a:xfrm>
+                      <a:off x="0" y="0"/>
+                      <a:ext cx="5943600" cy="3769360"/>
+                    </a:xfrm>
+                    <a:prstGeom prst="rect">
+                      <a:avLst/>
+                    </a:prstGeom>
+                  </pic:spPr>
+                </pic:pic>
+              </a:graphicData>
+            </a:graphic>
+          </wp:inline>
+        </w:drawing>
+      </w:r>
+    </w:p>
+    <w:p>
+      <w:pPr>
+        <w:jc w:val="both"/>
+        <w:rPr>
+          <w:rFonts w:ascii="Arial" w:hAnsi="Arial" w:cs="Arial"/>
+          <w:sz w:val="28"/>
+          <w:szCs w:val="28"/>
+        </w:rPr>
+      </w:pPr>
+      <w:r>
+        <w:rPr>
+          <w:rFonts w:ascii="Arial" w:hAnsi="Arial" w:cs="Arial"/>
+          <w:sz w:val="28"/>
+          <w:szCs w:val="28"/>
+        </w:rPr>
+        <w:t>Mô tả chi tiết các use case:</w:t>
+      </w:r>
+    </w:p>
+    <w:p>
+      <w:pPr>
+        <w:jc w:val="both"/>
+        <w:rPr>
+          <w:rFonts w:ascii="Arial" w:hAnsi="Arial" w:cs="Arial"/>
+          <w:sz w:val="28"/>
+          <w:szCs w:val="28"/>
+        </w:rPr>
+      </w:pPr>
+      <w:r>
+        <w:rPr>
+          <w:rFonts w:ascii="Arial" w:hAnsi="Arial" w:cs="Arial"/>
+          <w:sz w:val="28"/>
+          <w:szCs w:val="28"/>
+        </w:rPr>
+        <w:lastRenderedPageBreak/>
+        <w:t>+ Đăng nhập: UC này cho phép người dùng đăng nhập vào hệ thống</w:t>
+      </w:r>
+    </w:p>
+    <w:p>
+      <w:pPr>
+        <w:jc w:val="both"/>
+        <w:rPr>
+          <w:rFonts w:ascii="Arial" w:hAnsi="Arial" w:cs="Arial"/>
+          <w:sz w:val="28"/>
+          <w:szCs w:val="28"/>
+        </w:rPr>
+      </w:pPr>
+      <w:r>
+        <w:rPr>
+          <w:rFonts w:ascii="Arial" w:hAnsi="Arial" w:cs="Arial"/>
+          <w:sz w:val="28"/>
+          <w:szCs w:val="28"/>
+        </w:rPr>
+        <w:t>+ Đăng xuất: UC này cho phép người dùng đăng xuất khỏi hệ thống</w:t>
+      </w:r>
+    </w:p>
+    <w:p>
+      <w:pPr>
+        <w:jc w:val="both"/>
+        <w:rPr>
+          <w:rFonts w:ascii="Arial" w:hAnsi="Arial" w:cs="Arial"/>
+          <w:sz w:val="28"/>
+          <w:szCs w:val="28"/>
+        </w:rPr>
+      </w:pPr>
+      <w:r>
+        <w:rPr>
+          <w:rFonts w:ascii="Arial" w:hAnsi="Arial" w:cs="Arial"/>
+          <w:sz w:val="28"/>
+          <w:szCs w:val="28"/>
+        </w:rPr>
+        <w:t>*Use case chi tiết cho module “Thống kê khách hàng theo doanh thu”</w:t>
+      </w:r>
+    </w:p>
+    <w:p>
+      <w:pPr>
+        <w:jc w:val="both"/>
+        <w:rPr>
+          <w:rFonts w:ascii="Arial" w:hAnsi="Arial" w:cs="Arial"/>
+          <w:sz w:val="28"/>
+          <w:szCs w:val="28"/>
+        </w:rPr>
+      </w:pPr>
+      <w:r>
+        <w:rPr>
+          <w:rFonts w:ascii="Arial" w:hAnsi="Arial" w:cs="Arial"/>
+          <w:noProof/>
+          <w:sz w:val="28"/>
+          <w:szCs w:val="28"/>
+        </w:rPr>
+        <w:drawing>
+          <wp:inline distT="0" distB="0" distL="0" distR="0" wp14:anchorId="2950E6C7" wp14:editId="595709BA">
+            <wp:extent cx="5943600" cy="1689100"/>
+            <wp:effectExtent l="0" t="0" r="0" b="6350"/>
+            <wp:docPr id="4" name="Picture 4"/>
+            <wp:cNvGraphicFramePr>
+              <a:graphicFrameLocks xmlns:a="http://schemas.openxmlformats.org/drawingml/2006/main" noChangeAspect="1"/>
+            </wp:cNvGraphicFramePr>
+            <a:graphic xmlns:a="http://schemas.openxmlformats.org/drawingml/2006/main">
+              <a:graphicData uri="http://schemas.openxmlformats.org/drawingml/2006/picture">
+                <pic:pic xmlns:pic="http://schemas.openxmlformats.org/drawingml/2006/picture">
+                  <pic:nvPicPr>
+                    <pic:cNvPr id="4" name="Picture 4"/>
+                    <pic:cNvPicPr/>
+                  </pic:nvPicPr>
+                  <pic:blipFill>
+                    <a:blip r:embed="rId6">
+                      <a:extLst>
+                        <a:ext uri="{28A0092B-C50C-407E-A947-70E740481C1C}">
+                          <a14:useLocalDpi xmlns:a14="http://schemas.microsoft.com/office/drawing/2010/main" val="0"/>
+                        </a:ext>
+                      </a:extLst>
+                    </a:blip>
+                    <a:stretch>
+                      <a:fillRect/>
+                    </a:stretch>
+                  </pic:blipFill>
+                  <pic:spPr>
+                    <a:xfrm>
+                      <a:off x="0" y="0"/>
+                      <a:ext cx="5943600" cy="1689100"/>
+                    </a:xfrm>
+                    <a:prstGeom prst="rect">
+                      <a:avLst/>
+                    </a:prstGeom>
+                  </pic:spPr>
+                </pic:pic>
+              </a:graphicData>
+            </a:graphic>
+          </wp:inline>
+        </w:drawing>
+      </w:r>
     </w:p>
     <w:sectPr>
       <w:pgSz w:w="12240" w:h="15840"/>

</xml_diff>